<commit_message>
Correção cabeçalho da peça
</commit_message>
<xml_diff>
--- a/CRExec.docx
+++ b/CRExec.docx
@@ -59,13 +59,23 @@
         <w:rPr>
           <w:rFonts w:ascii="Arial" w:eastAsia="Times New Roman" w:hAnsi="Arial" w:cs="Arial"/>
           <w:b/>
+          <w:snapToGrid w:val="0"/>
+          <w:szCs w:val="24"/>
+          <w:lang w:eastAsia="pt-BR"/>
+        </w:rPr>
+        <w:t>DAS</w:t>
+      </w:r>
+      <w:r>
+        <w:rPr>
+          <w:rFonts w:ascii="Arial" w:eastAsia="Times New Roman" w:hAnsi="Arial" w:cs="Arial"/>
+          <w:b/>
           <w:i/>
           <w:iCs/>
           <w:snapToGrid w:val="0"/>
           <w:szCs w:val="24"/>
           <w:lang w:eastAsia="pt-BR"/>
         </w:rPr>
-        <w:t>JUDICIAL</w:t>
+        <w:t xml:space="preserve"> </w:t>
       </w:r>
       <w:r>
         <w:rPr>
@@ -75,7 +85,7 @@
           <w:szCs w:val="24"/>
           <w:lang w:eastAsia="pt-BR"/>
         </w:rPr>
-        <w:t xml:space="preserve"> DA COMARCA DE </w:t>
+        <w:t xml:space="preserve">EXECUÇÕES CRIMINAIS </w:t>
       </w:r>
       <w:r>
         <w:rPr>
@@ -83,10 +93,9 @@
           <w:b/>
           <w:snapToGrid w:val="0"/>
           <w:szCs w:val="24"/>
-          <w:u w:val="single"/>
           <w:lang w:eastAsia="pt-BR"/>
         </w:rPr>
-        <w:t>COMARCA</w:t>
+        <w:t xml:space="preserve">DA COMARCA DE </w:t>
       </w:r>
       <w:r>
         <w:rPr>
@@ -94,6 +103,17 @@
           <w:b/>
           <w:snapToGrid w:val="0"/>
           <w:szCs w:val="24"/>
+          <w:u w:val="single"/>
+          <w:lang w:eastAsia="pt-BR"/>
+        </w:rPr>
+        <w:t>COMARCA</w:t>
+      </w:r>
+      <w:r>
+        <w:rPr>
+          <w:rFonts w:ascii="Arial" w:eastAsia="Times New Roman" w:hAnsi="Arial" w:cs="Arial"/>
+          <w:b/>
+          <w:snapToGrid w:val="0"/>
+          <w:szCs w:val="24"/>
           <w:lang w:eastAsia="pt-BR"/>
         </w:rPr>
         <w:t>.</w:t>
@@ -125,11 +145,6 @@
       <w:pPr>
         <w:spacing w:after="0" w:line="360" w:lineRule="auto"/>
         <w:jc w:val="both"/>
-        <w:rPr>
-          <w:rFonts w:ascii="Arial" w:hAnsi="Arial" w:cs="Arial"/>
-          <w:b/>
-          <w:szCs w:val="24"/>
-        </w:rPr>
       </w:pPr>
     </w:p>
     <w:p>
@@ -6005,7 +6020,6 @@
   <w:style w:type="character" w:default="1" w:styleId="Fontepargpadro">
     <w:name w:val="Default Paragraph Font"/>
     <w:uiPriority w:val="1"/>
-    <w:semiHidden/>
     <w:unhideWhenUsed/>
   </w:style>
   <w:style w:type="table" w:default="1" w:styleId="Tabelanormal">
@@ -6643,7 +6657,12 @@
 </file>
 
 <file path=customXml/item1.xml><?xml version="1.0" encoding="utf-8"?>
-<b:Sources xmlns:b="http://schemas.openxmlformats.org/officeDocument/2006/bibliography" xmlns="http://schemas.openxmlformats.org/officeDocument/2006/bibliography" SelectedStyle="\APASixthEditionOfficeOnline.xsl" StyleName="APA" Version="6"/>
+<?mso-contentType ?>
+<FormTemplates xmlns="http://schemas.microsoft.com/sharepoint/v3/contenttype/forms">
+  <Display>DocumentLibraryForm</Display>
+  <Edit>DocumentLibraryForm</Edit>
+  <New>DocumentLibraryForm</New>
+</FormTemplates>
 </file>
 
 <file path=customXml/item2.xml><?xml version="1.0" encoding="utf-8"?>
@@ -6656,12 +6675,7 @@
 </file>
 
 <file path=customXml/item3.xml><?xml version="1.0" encoding="utf-8"?>
-<?mso-contentType ?>
-<FormTemplates xmlns="http://schemas.microsoft.com/sharepoint/v3/contenttype/forms">
-  <Display>DocumentLibraryForm</Display>
-  <Edit>DocumentLibraryForm</Edit>
-  <New>DocumentLibraryForm</New>
-</FormTemplates>
+<b:Sources xmlns:b="http://schemas.openxmlformats.org/officeDocument/2006/bibliography" xmlns="http://schemas.openxmlformats.org/officeDocument/2006/bibliography" SelectedStyle="\APASixthEditionOfficeOnline.xsl" StyleName="APA" Version="6"/>
 </file>
 
 <file path=customXml/item4.xml><?xml version="1.0" encoding="utf-8"?>
@@ -6899,9 +6913,9 @@
 </file>
 
 <file path=customXml/itemProps1.xml><?xml version="1.0" encoding="utf-8"?>
-<ds:datastoreItem xmlns:ds="http://schemas.openxmlformats.org/officeDocument/2006/customXml" ds:itemID="{B6F7598D-8112-4238-AFF9-13A688B04B98}">
+<ds:datastoreItem xmlns:ds="http://schemas.openxmlformats.org/officeDocument/2006/customXml" ds:itemID="{C9E24D6F-E7C0-469C-A18F-CF196CBD49EC}">
   <ds:schemaRefs>
-    <ds:schemaRef ds:uri="http://schemas.openxmlformats.org/officeDocument/2006/bibliography"/>
+    <ds:schemaRef ds:uri="http://schemas.microsoft.com/sharepoint/v3/contenttype/forms"/>
   </ds:schemaRefs>
 </ds:datastoreItem>
 </file>
@@ -6917,9 +6931,9 @@
 </file>
 
 <file path=customXml/itemProps3.xml><?xml version="1.0" encoding="utf-8"?>
-<ds:datastoreItem xmlns:ds="http://schemas.openxmlformats.org/officeDocument/2006/customXml" ds:itemID="{C9E24D6F-E7C0-469C-A18F-CF196CBD49EC}">
+<ds:datastoreItem xmlns:ds="http://schemas.openxmlformats.org/officeDocument/2006/customXml" ds:itemID="{B6F7598D-8112-4238-AFF9-13A688B04B98}">
   <ds:schemaRefs>
-    <ds:schemaRef ds:uri="http://schemas.microsoft.com/sharepoint/v3/contenttype/forms"/>
+    <ds:schemaRef ds:uri="http://schemas.openxmlformats.org/officeDocument/2006/bibliography"/>
   </ds:schemaRefs>
 </ds:datastoreItem>
 </file>

</xml_diff>